<commit_message>
Day 3: Card layout, Update courses data to homescreen, add filter tab
</commit_message>
<xml_diff>
--- a/Báo cáo tuần 1 - 23521570.docx
+++ b/Báo cáo tuần 1 - 23521570.docx
@@ -403,13 +403,7 @@
         <w:ind w:left="1440" w:firstLine="360"/>
       </w:pPr>
       <w:r>
-        <w:t>Chia</w:t>
-      </w:r>
-      <w:r>
-        <w:t xml:space="preserve"> người dùng thành 2 class (student or teacher)</w:t>
-      </w:r>
-      <w:r>
-        <w:t xml:space="preserve"> </w:t>
+        <w:t xml:space="preserve">Chia người dùng thành 2 class (student or teacher) </w:t>
       </w:r>
     </w:p>
     <w:p>
@@ -443,10 +437,7 @@
         </w:rPr>
       </w:pPr>
       <w:r>
-        <w:t>Teacher</w:t>
-      </w:r>
-      <w:r>
-        <w:t xml:space="preserve"> cung cấp </w:t>
+        <w:t xml:space="preserve">Teacher cung cấp </w:t>
       </w:r>
       <w:r>
         <w:rPr>
@@ -486,10 +477,7 @@
         <w:ind w:left="1440" w:firstLine="360"/>
       </w:pPr>
       <w:r>
-        <w:t>Student cung cấp</w:t>
-      </w:r>
-      <w:r>
-        <w:t xml:space="preserve"> </w:t>
+        <w:t xml:space="preserve">Student cung cấp </w:t>
       </w:r>
       <w:r>
         <w:rPr>
@@ -553,7 +541,14 @@
           <w:b/>
           <w:bCs/>
         </w:rPr>
-        <w:t>Trang study</w:t>
+        <w:t xml:space="preserve">Trang </w:t>
+      </w:r>
+      <w:r>
+        <w:rPr>
+          <w:b/>
+          <w:bCs/>
+        </w:rPr>
+        <w:t>courses</w:t>
       </w:r>
     </w:p>
     <w:p>
@@ -620,28 +615,628 @@
           <w:rPr>
             <w:rStyle w:val="Hyperlink"/>
           </w:rPr>
-          <w:t>https://github.com/SharkTien/Teng</w:t>
+          <w:t>https://github.com/SharkTien/Tengee</w:t>
         </w:r>
+      </w:hyperlink>
+    </w:p>
+    <w:p>
+      <w:pPr>
+        <w:pStyle w:val="ListParagraph"/>
+        <w:spacing w:after="0"/>
+        <w:ind w:left="1440"/>
+      </w:pPr>
+    </w:p>
+    <w:p>
+      <w:pPr>
+        <w:pStyle w:val="ListParagraph"/>
+        <w:numPr>
+          <w:ilvl w:val="0"/>
+          <w:numId w:val="6"/>
+        </w:numPr>
+        <w:spacing w:after="0"/>
+        <w:rPr>
+          <w:b/>
+          <w:bCs/>
+        </w:rPr>
+      </w:pPr>
+      <w:r>
+        <w:rPr>
+          <w:b/>
+          <w:bCs/>
+        </w:rPr>
+        <w:t>Q</w:t>
+      </w:r>
+      <w:r>
+        <w:rPr>
+          <w:b/>
+          <w:bCs/>
+        </w:rPr>
+        <w:t>uá trình thực hiện</w:t>
+      </w:r>
+    </w:p>
+    <w:p>
+      <w:pPr>
+        <w:pStyle w:val="ListParagraph"/>
+        <w:numPr>
+          <w:ilvl w:val="1"/>
+          <w:numId w:val="6"/>
+        </w:numPr>
+        <w:spacing w:after="0"/>
+      </w:pPr>
+      <w:r>
+        <w:t>Tuần 1</w:t>
+      </w:r>
+      <w:r>
+        <w:t>:</w:t>
+      </w:r>
+    </w:p>
+    <w:p>
+      <w:pPr>
+        <w:pStyle w:val="ListParagraph"/>
+        <w:spacing w:after="0"/>
+        <w:ind w:left="1440"/>
+      </w:pPr>
+      <w:r>
+        <w:t>Các thư viện xuất hiện ở tuần 1: time, pyqt5 (qtcore,qt,qtwidgets, uic, qmainwindow)</w:t>
+      </w:r>
+    </w:p>
+    <w:p>
+      <w:pPr>
+        <w:pStyle w:val="ListParagraph"/>
+        <w:spacing w:after="0"/>
+        <w:ind w:left="1440"/>
+      </w:pPr>
+      <w:r>
+        <w:t>- Sử dụng pyqt5 để xây dựng thiết kế giao diện cửa sổ</w:t>
+      </w:r>
+    </w:p>
+    <w:p>
+      <w:pPr>
+        <w:pStyle w:val="ListParagraph"/>
+        <w:spacing w:after="0"/>
+        <w:ind w:left="1440"/>
+      </w:pPr>
+      <w:r>
+        <w:t>- Thiết kể màn hình loading</w:t>
+      </w:r>
+    </w:p>
+    <w:p>
+      <w:pPr>
+        <w:pStyle w:val="ListParagraph"/>
+        <w:spacing w:after="0"/>
+        <w:ind w:left="1440"/>
+      </w:pPr>
+      <w:r>
+        <w:rPr>
+          <w:noProof/>
+        </w:rPr>
+        <w:drawing>
+          <wp:inline distT="0" distB="0" distL="0" distR="0" wp14:anchorId="0217CEC5" wp14:editId="0B1AAADB">
+            <wp:extent cx="4838700" cy="2213155"/>
+            <wp:effectExtent l="0" t="0" r="0" b="0"/>
+            <wp:docPr id="1607026601" name="Picture 1" descr="A screenshot of a computer&#10;&#10;Description automatically generated"/>
+            <wp:cNvGraphicFramePr>
+              <a:graphicFrameLocks xmlns:a="http://schemas.openxmlformats.org/drawingml/2006/main" noChangeAspect="1"/>
+            </wp:cNvGraphicFramePr>
+            <a:graphic xmlns:a="http://schemas.openxmlformats.org/drawingml/2006/main">
+              <a:graphicData uri="http://schemas.openxmlformats.org/drawingml/2006/picture">
+                <pic:pic xmlns:pic="http://schemas.openxmlformats.org/drawingml/2006/picture">
+                  <pic:nvPicPr>
+                    <pic:cNvPr id="1607026601" name="Picture 1" descr="A screenshot of a computer&#10;&#10;Description automatically generated"/>
+                    <pic:cNvPicPr/>
+                  </pic:nvPicPr>
+                  <pic:blipFill rotWithShape="1">
+                    <a:blip r:embed="rId9"/>
+                    <a:srcRect l="21634" t="24801" r="21955" b="29304"/>
+                    <a:stretch/>
+                  </pic:blipFill>
+                  <pic:spPr bwMode="auto">
+                    <a:xfrm>
+                      <a:off x="0" y="0"/>
+                      <a:ext cx="4849746" cy="2218207"/>
+                    </a:xfrm>
+                    <a:prstGeom prst="rect">
+                      <a:avLst/>
+                    </a:prstGeom>
+                    <a:ln>
+                      <a:noFill/>
+                    </a:ln>
+                    <a:extLst>
+                      <a:ext uri="{53640926-AAD7-44D8-BBD7-CCE9431645EC}">
+                        <a14:shadowObscured xmlns:a14="http://schemas.microsoft.com/office/drawing/2010/main"/>
+                      </a:ext>
+                    </a:extLst>
+                  </pic:spPr>
+                </pic:pic>
+              </a:graphicData>
+            </a:graphic>
+          </wp:inline>
+        </w:drawing>
+      </w:r>
+    </w:p>
+    <w:p>
+      <w:r>
+        <w:br w:type="page"/>
+      </w:r>
+    </w:p>
+    <w:p>
+      <w:pPr>
+        <w:pStyle w:val="ListParagraph"/>
+        <w:spacing w:after="0"/>
+        <w:ind w:left="1440"/>
+      </w:pPr>
+      <w:r>
+        <w:lastRenderedPageBreak/>
+        <w:t>- Thiết kế màn hình login</w:t>
+      </w:r>
+    </w:p>
+    <w:p>
+      <w:pPr>
+        <w:pStyle w:val="ListParagraph"/>
+        <w:spacing w:after="0"/>
+        <w:ind w:left="1440"/>
+      </w:pPr>
+      <w:r>
+        <w:rPr>
+          <w:noProof/>
+        </w:rPr>
+        <w:drawing>
+          <wp:inline distT="0" distB="0" distL="0" distR="0" wp14:anchorId="0D3201EE" wp14:editId="775E62FE">
+            <wp:extent cx="4073545" cy="2076450"/>
+            <wp:effectExtent l="0" t="0" r="3175" b="0"/>
+            <wp:docPr id="3944513" name="Picture 1" descr="A computer screen shot of a person's hand&#10;&#10;Description automatically generated"/>
+            <wp:cNvGraphicFramePr>
+              <a:graphicFrameLocks xmlns:a="http://schemas.openxmlformats.org/drawingml/2006/main" noChangeAspect="1"/>
+            </wp:cNvGraphicFramePr>
+            <a:graphic xmlns:a="http://schemas.openxmlformats.org/drawingml/2006/main">
+              <a:graphicData uri="http://schemas.openxmlformats.org/drawingml/2006/picture">
+                <pic:pic xmlns:pic="http://schemas.openxmlformats.org/drawingml/2006/picture">
+                  <pic:nvPicPr>
+                    <pic:cNvPr id="3944513" name="Picture 1" descr="A computer screen shot of a person's hand&#10;&#10;Description automatically generated"/>
+                    <pic:cNvPicPr/>
+                  </pic:nvPicPr>
+                  <pic:blipFill rotWithShape="1">
+                    <a:blip r:embed="rId10"/>
+                    <a:srcRect l="481" t="2567" r="801" b="7925"/>
+                    <a:stretch/>
+                  </pic:blipFill>
+                  <pic:spPr bwMode="auto">
+                    <a:xfrm>
+                      <a:off x="0" y="0"/>
+                      <a:ext cx="4079078" cy="2079270"/>
+                    </a:xfrm>
+                    <a:prstGeom prst="rect">
+                      <a:avLst/>
+                    </a:prstGeom>
+                    <a:ln>
+                      <a:noFill/>
+                    </a:ln>
+                    <a:extLst>
+                      <a:ext uri="{53640926-AAD7-44D8-BBD7-CCE9431645EC}">
+                        <a14:shadowObscured xmlns:a14="http://schemas.microsoft.com/office/drawing/2010/main"/>
+                      </a:ext>
+                    </a:extLst>
+                  </pic:spPr>
+                </pic:pic>
+              </a:graphicData>
+            </a:graphic>
+          </wp:inline>
+        </w:drawing>
+      </w:r>
+    </w:p>
+    <w:p>
+      <w:pPr>
+        <w:pStyle w:val="ListParagraph"/>
+        <w:spacing w:after="0"/>
+        <w:ind w:left="1440"/>
+        <w:rPr>
+          <w:noProof/>
+        </w:rPr>
+      </w:pPr>
+      <w:r>
+        <w:t>- Tab register</w:t>
+      </w:r>
+    </w:p>
+    <w:p>
+      <w:pPr>
+        <w:pStyle w:val="ListParagraph"/>
+        <w:spacing w:after="0"/>
+        <w:ind w:left="1440"/>
+      </w:pPr>
+      <w:r>
+        <w:rPr>
+          <w:noProof/>
+        </w:rPr>
+        <w:drawing>
+          <wp:inline distT="0" distB="0" distL="0" distR="0" wp14:anchorId="7B3AE62B" wp14:editId="1B6B39BC">
+            <wp:extent cx="2085975" cy="2352675"/>
+            <wp:effectExtent l="0" t="0" r="9525" b="9525"/>
+            <wp:docPr id="735177944" name="Picture 1" descr="A computer screen shot of a person's hands&#10;&#10;Description automatically generated"/>
+            <wp:cNvGraphicFramePr>
+              <a:graphicFrameLocks xmlns:a="http://schemas.openxmlformats.org/drawingml/2006/main" noChangeAspect="1"/>
+            </wp:cNvGraphicFramePr>
+            <a:graphic xmlns:a="http://schemas.openxmlformats.org/drawingml/2006/main">
+              <a:graphicData uri="http://schemas.openxmlformats.org/drawingml/2006/picture">
+                <pic:pic xmlns:pic="http://schemas.openxmlformats.org/drawingml/2006/picture">
+                  <pic:nvPicPr>
+                    <pic:cNvPr id="735177944" name="Picture 1" descr="A computer screen shot of a person's hands&#10;&#10;Description automatically generated"/>
+                    <pic:cNvPicPr/>
+                  </pic:nvPicPr>
+                  <pic:blipFill rotWithShape="1">
+                    <a:blip r:embed="rId11"/>
+                    <a:srcRect l="8333" t="18244" r="56571" b="11345"/>
+                    <a:stretch/>
+                  </pic:blipFill>
+                  <pic:spPr bwMode="auto">
+                    <a:xfrm>
+                      <a:off x="0" y="0"/>
+                      <a:ext cx="2085975" cy="2352675"/>
+                    </a:xfrm>
+                    <a:prstGeom prst="rect">
+                      <a:avLst/>
+                    </a:prstGeom>
+                    <a:ln>
+                      <a:noFill/>
+                    </a:ln>
+                    <a:extLst>
+                      <a:ext uri="{53640926-AAD7-44D8-BBD7-CCE9431645EC}">
+                        <a14:shadowObscured xmlns:a14="http://schemas.microsoft.com/office/drawing/2010/main"/>
+                      </a:ext>
+                    </a:extLst>
+                  </pic:spPr>
+                </pic:pic>
+              </a:graphicData>
+            </a:graphic>
+          </wp:inline>
+        </w:drawing>
+      </w:r>
+    </w:p>
+    <w:p>
+      <w:pPr>
+        <w:pStyle w:val="ListParagraph"/>
+        <w:spacing w:after="0"/>
+        <w:ind w:left="1440"/>
+      </w:pPr>
+      <w:r>
+        <w:t>- Thiết kế màn hình home</w:t>
+      </w:r>
+    </w:p>
+    <w:p>
+      <w:pPr>
+        <w:pStyle w:val="ListParagraph"/>
+        <w:spacing w:after="0"/>
+        <w:ind w:left="1440"/>
+      </w:pPr>
+      <w:r>
+        <w:rPr>
+          <w:noProof/>
+        </w:rPr>
+        <w:drawing>
+          <wp:inline distT="0" distB="0" distL="0" distR="0" wp14:anchorId="363A080A" wp14:editId="0A96BB49">
+            <wp:extent cx="4078224" cy="2124075"/>
+            <wp:effectExtent l="0" t="0" r="0" b="0"/>
+            <wp:docPr id="1511631681" name="Picture 1" descr="A screen shot of a computer&#10;&#10;Description automatically generated"/>
+            <wp:cNvGraphicFramePr>
+              <a:graphicFrameLocks xmlns:a="http://schemas.openxmlformats.org/drawingml/2006/main" noChangeAspect="1"/>
+            </wp:cNvGraphicFramePr>
+            <a:graphic xmlns:a="http://schemas.openxmlformats.org/drawingml/2006/main">
+              <a:graphicData uri="http://schemas.openxmlformats.org/drawingml/2006/picture">
+                <pic:pic xmlns:pic="http://schemas.openxmlformats.org/drawingml/2006/picture">
+                  <pic:nvPicPr>
+                    <pic:cNvPr id="1511631681" name="Picture 1" descr="A screen shot of a computer&#10;&#10;Description automatically generated"/>
+                    <pic:cNvPicPr/>
+                  </pic:nvPicPr>
+                  <pic:blipFill rotWithShape="1">
+                    <a:blip r:embed="rId12"/>
+                    <a:srcRect t="1140" b="6214"/>
+                    <a:stretch/>
+                  </pic:blipFill>
+                  <pic:spPr bwMode="auto">
+                    <a:xfrm>
+                      <a:off x="0" y="0"/>
+                      <a:ext cx="4084998" cy="2127603"/>
+                    </a:xfrm>
+                    <a:prstGeom prst="rect">
+                      <a:avLst/>
+                    </a:prstGeom>
+                    <a:ln>
+                      <a:noFill/>
+                    </a:ln>
+                    <a:extLst>
+                      <a:ext uri="{53640926-AAD7-44D8-BBD7-CCE9431645EC}">
+                        <a14:shadowObscured xmlns:a14="http://schemas.microsoft.com/office/drawing/2010/main"/>
+                      </a:ext>
+                    </a:extLst>
+                  </pic:spPr>
+                </pic:pic>
+              </a:graphicData>
+            </a:graphic>
+          </wp:inline>
+        </w:drawing>
+      </w:r>
+    </w:p>
+    <w:p>
+      <w:pPr>
+        <w:pStyle w:val="ListParagraph"/>
+        <w:spacing w:after="0"/>
+        <w:ind w:left="1440"/>
+      </w:pPr>
+      <w:r>
+        <w:t>- Tạo hệ thống logic đăng nhập, đăng ký tài khoản</w:t>
+      </w:r>
+    </w:p>
+    <w:p>
+      <w:pPr>
+        <w:pStyle w:val="ListParagraph"/>
+        <w:spacing w:after="0"/>
+        <w:ind w:left="1440"/>
+      </w:pPr>
+      <w:r>
+        <w:lastRenderedPageBreak/>
+        <w:t>- Tạo truy xuất file dữ liệu người dùng</w:t>
+      </w:r>
+      <w:r>
+        <w:t xml:space="preserve"> cơ bản (account name, password, user name, role)</w:t>
+      </w:r>
+    </w:p>
+    <w:p>
+      <w:pPr>
+        <w:pStyle w:val="ListParagraph"/>
+        <w:spacing w:after="0"/>
+        <w:ind w:left="1440"/>
+      </w:pPr>
+      <w:r>
+        <w:t>- Thêm chức năng sửa tên, sửa mật khẩu, đăng xuất</w:t>
+      </w:r>
+      <w:r>
+        <w:t>, lưu mật khẩu</w:t>
+      </w:r>
+    </w:p>
+    <w:p>
+      <w:pPr>
+        <w:pStyle w:val="ListParagraph"/>
+        <w:spacing w:after="0"/>
+        <w:ind w:left="1440"/>
+      </w:pPr>
+      <w:r>
+        <w:rPr>
+          <w:noProof/>
+        </w:rPr>
+        <w:drawing>
+          <wp:inline distT="0" distB="0" distL="0" distR="0" wp14:anchorId="0F7C1D44" wp14:editId="17D6F815">
+            <wp:extent cx="4839167" cy="2552700"/>
+            <wp:effectExtent l="0" t="0" r="0" b="0"/>
+            <wp:docPr id="1623662697" name="Picture 1" descr="A screenshot of a computer&#10;&#10;Description automatically generated"/>
+            <wp:cNvGraphicFramePr>
+              <a:graphicFrameLocks xmlns:a="http://schemas.openxmlformats.org/drawingml/2006/main" noChangeAspect="1"/>
+            </wp:cNvGraphicFramePr>
+            <a:graphic xmlns:a="http://schemas.openxmlformats.org/drawingml/2006/main">
+              <a:graphicData uri="http://schemas.openxmlformats.org/drawingml/2006/picture">
+                <pic:pic xmlns:pic="http://schemas.openxmlformats.org/drawingml/2006/picture">
+                  <pic:nvPicPr>
+                    <pic:cNvPr id="1623662697" name="Picture 1" descr="A screenshot of a computer&#10;&#10;Description automatically generated"/>
+                    <pic:cNvPicPr/>
+                  </pic:nvPicPr>
+                  <pic:blipFill rotWithShape="1">
+                    <a:blip r:embed="rId13"/>
+                    <a:srcRect r="961" b="7070"/>
+                    <a:stretch/>
+                  </pic:blipFill>
+                  <pic:spPr bwMode="auto">
+                    <a:xfrm>
+                      <a:off x="0" y="0"/>
+                      <a:ext cx="4843708" cy="2555096"/>
+                    </a:xfrm>
+                    <a:prstGeom prst="rect">
+                      <a:avLst/>
+                    </a:prstGeom>
+                    <a:ln>
+                      <a:noFill/>
+                    </a:ln>
+                    <a:extLst>
+                      <a:ext uri="{53640926-AAD7-44D8-BBD7-CCE9431645EC}">
+                        <a14:shadowObscured xmlns:a14="http://schemas.microsoft.com/office/drawing/2010/main"/>
+                      </a:ext>
+                    </a:extLst>
+                  </pic:spPr>
+                </pic:pic>
+              </a:graphicData>
+            </a:graphic>
+          </wp:inline>
+        </w:drawing>
+      </w:r>
+    </w:p>
+    <w:p>
+      <w:pPr>
+        <w:spacing w:after="0"/>
+      </w:pPr>
+    </w:p>
+    <w:p>
+      <w:pPr>
+        <w:pStyle w:val="ListParagraph"/>
+        <w:numPr>
+          <w:ilvl w:val="1"/>
+          <w:numId w:val="6"/>
+        </w:numPr>
+        <w:spacing w:after="0"/>
+      </w:pPr>
+      <w:r>
+        <w:t>Tuần 2:</w:t>
+      </w:r>
+    </w:p>
+    <w:p>
+      <w:pPr>
+        <w:pStyle w:val="ListParagraph"/>
+        <w:numPr>
+          <w:ilvl w:val="1"/>
+          <w:numId w:val="6"/>
+        </w:numPr>
+        <w:spacing w:after="0"/>
+      </w:pPr>
+      <w:r>
+        <w:t>Tuần 3:</w:t>
+      </w:r>
+    </w:p>
+    <w:p>
+      <w:pPr>
+        <w:pStyle w:val="ListParagraph"/>
+        <w:numPr>
+          <w:ilvl w:val="1"/>
+          <w:numId w:val="6"/>
+        </w:numPr>
+        <w:spacing w:after="0"/>
+      </w:pPr>
+      <w:r>
+        <w:t>Tuần 4</w:t>
+      </w:r>
+      <w:r>
+        <w:t>:</w:t>
+      </w:r>
+    </w:p>
+    <w:p>
+      <w:pPr>
+        <w:pStyle w:val="ListParagraph"/>
+        <w:numPr>
+          <w:ilvl w:val="0"/>
+          <w:numId w:val="6"/>
+        </w:numPr>
+        <w:spacing w:after="0"/>
+        <w:rPr>
+          <w:b/>
+          <w:bCs/>
+        </w:rPr>
+      </w:pPr>
+      <w:r>
+        <w:rPr>
+          <w:b/>
+          <w:bCs/>
+        </w:rPr>
+        <w:t>Kết quả đạt được</w:t>
+      </w:r>
+    </w:p>
+    <w:p>
+      <w:pPr>
+        <w:pStyle w:val="ListParagraph"/>
+        <w:numPr>
+          <w:ilvl w:val="1"/>
+          <w:numId w:val="6"/>
+        </w:numPr>
+        <w:spacing w:after="0"/>
+      </w:pPr>
+      <w:r>
+        <w:t>Các bản thiết kế</w:t>
+      </w:r>
+    </w:p>
+    <w:p>
+      <w:pPr>
+        <w:pStyle w:val="ListParagraph"/>
+        <w:spacing w:after="0"/>
+        <w:ind w:left="1440"/>
+      </w:pPr>
+      <w:r>
+        <w:t>Loading Screen</w:t>
+      </w:r>
+    </w:p>
+    <w:p>
+      <w:pPr>
+        <w:pStyle w:val="ListParagraph"/>
+        <w:spacing w:after="0"/>
+        <w:ind w:left="1440"/>
+      </w:pPr>
+      <w:r>
+        <w:t>Login window</w:t>
+      </w:r>
+    </w:p>
+    <w:p>
+      <w:pPr>
+        <w:pStyle w:val="ListParagraph"/>
+        <w:spacing w:after="0"/>
+        <w:ind w:left="1440"/>
+      </w:pPr>
+      <w:r>
+        <w:t>Home window</w:t>
+      </w:r>
+    </w:p>
+    <w:p>
+      <w:pPr>
+        <w:pStyle w:val="ListParagraph"/>
+        <w:spacing w:after="0"/>
+        <w:ind w:left="1440"/>
+      </w:pPr>
+      <w:r>
+        <w:t>Profile window</w:t>
+      </w:r>
+    </w:p>
+    <w:p>
+      <w:pPr>
+        <w:pStyle w:val="ListParagraph"/>
+        <w:spacing w:after="0"/>
+        <w:ind w:left="1440"/>
+      </w:pPr>
+      <w:r>
+        <w:t>UML database</w:t>
+      </w:r>
+    </w:p>
+    <w:p>
+      <w:pPr>
+        <w:pStyle w:val="ListParagraph"/>
+        <w:spacing w:after="0"/>
+        <w:ind w:left="1440"/>
+      </w:pPr>
+      <w:r>
+        <w:t>UML class</w:t>
+      </w:r>
+    </w:p>
+    <w:p>
+      <w:pPr>
+        <w:pStyle w:val="ListParagraph"/>
+        <w:spacing w:after="0"/>
+        <w:ind w:left="1440"/>
+      </w:pPr>
+    </w:p>
+    <w:p>
+      <w:pPr>
+        <w:pStyle w:val="ListParagraph"/>
+        <w:numPr>
+          <w:ilvl w:val="1"/>
+          <w:numId w:val="6"/>
+        </w:numPr>
+        <w:spacing w:after="0"/>
+      </w:pPr>
+      <w:r>
+        <w:t>Sản phẩm cuối cùng</w:t>
+      </w:r>
+    </w:p>
+    <w:p>
+      <w:pPr>
+        <w:pStyle w:val="ListParagraph"/>
+        <w:numPr>
+          <w:ilvl w:val="0"/>
+          <w:numId w:val="6"/>
+        </w:numPr>
+        <w:spacing w:after="0"/>
+      </w:pPr>
+      <w:r>
+        <w:t>Tài liệu tham khảo</w:t>
+      </w:r>
+    </w:p>
+    <w:p>
+      <w:pPr>
+        <w:pStyle w:val="ListParagraph"/>
+        <w:spacing w:after="0"/>
+        <w:ind w:left="1080"/>
+      </w:pPr>
+      <w:r>
+        <w:t xml:space="preserve">Đề tài NCKH: </w:t>
+      </w:r>
+      <w:hyperlink r:id="rId14" w:history="1">
         <w:r>
           <w:rPr>
             <w:rStyle w:val="Hyperlink"/>
           </w:rPr>
-          <w:t>e</w:t>
-        </w:r>
-        <w:r>
-          <w:rPr>
-            <w:rStyle w:val="Hyperlink"/>
-          </w:rPr>
-          <w:t>e</w:t>
+          <w:t>https://github.com/hoangm960/Astraea</w:t>
         </w:r>
       </w:hyperlink>
-    </w:p>
-    <w:p>
-      <w:pPr>
-        <w:pStyle w:val="ListParagraph"/>
-        <w:spacing w:after="0"/>
-        <w:ind w:left="1440"/>
-      </w:pPr>
     </w:p>
     <w:p>
       <w:pPr>
@@ -651,280 +1246,10 @@
           <w:numId w:val="6"/>
         </w:numPr>
         <w:spacing w:after="0"/>
-        <w:rPr>
-          <w:b/>
-          <w:bCs/>
-        </w:rPr>
-      </w:pPr>
-      <w:r>
-        <w:rPr>
-          <w:b/>
-          <w:bCs/>
-        </w:rPr>
-        <w:t>Q</w:t>
-      </w:r>
-      <w:r>
-        <w:rPr>
-          <w:b/>
-          <w:bCs/>
-        </w:rPr>
-        <w:t>uá trình thực hiện</w:t>
-      </w:r>
-    </w:p>
-    <w:p>
-      <w:pPr>
-        <w:pStyle w:val="ListParagraph"/>
-        <w:numPr>
-          <w:ilvl w:val="1"/>
-          <w:numId w:val="6"/>
-        </w:numPr>
-        <w:spacing w:after="0"/>
-      </w:pPr>
-      <w:r>
-        <w:t>Tuần 1</w:t>
-      </w:r>
-      <w:r>
-        <w:t>:</w:t>
-      </w:r>
-    </w:p>
-    <w:p>
-      <w:pPr>
-        <w:pStyle w:val="ListParagraph"/>
-        <w:spacing w:after="0"/>
-        <w:ind w:left="1440"/>
-      </w:pPr>
-      <w:r>
-        <w:t>Các thư viện xuất hiện ở tuần 1: time, pyqt5 (qtcore,qt,qtwidgets, uic, qmainwindow)</w:t>
-      </w:r>
-    </w:p>
-    <w:p>
-      <w:pPr>
-        <w:pStyle w:val="ListParagraph"/>
-        <w:spacing w:after="0"/>
-        <w:ind w:left="1440"/>
-      </w:pPr>
-      <w:r>
-        <w:t>- Sử dụng pyqt5 để xây dựng thiết kế giao diện cửa sổ</w:t>
-      </w:r>
-    </w:p>
-    <w:p>
-      <w:pPr>
-        <w:pStyle w:val="ListParagraph"/>
-        <w:spacing w:after="0"/>
-        <w:ind w:left="1440"/>
-      </w:pPr>
-      <w:r>
-        <w:t>- Thiết kể màn hình loading</w:t>
-      </w:r>
-    </w:p>
-    <w:p>
-      <w:pPr>
-        <w:pStyle w:val="ListParagraph"/>
-        <w:spacing w:after="0"/>
-        <w:ind w:left="1440"/>
-      </w:pPr>
-      <w:r>
-        <w:t>- Thiết kế màn hình login</w:t>
-      </w:r>
-    </w:p>
-    <w:p>
-      <w:pPr>
-        <w:pStyle w:val="ListParagraph"/>
-        <w:spacing w:after="0"/>
-        <w:ind w:left="1440"/>
-      </w:pPr>
-      <w:r>
-        <w:t>- Tạo hệ thống logic đăng nhập, đăng ký tài khoản</w:t>
-      </w:r>
-    </w:p>
-    <w:p>
-      <w:pPr>
-        <w:pStyle w:val="ListParagraph"/>
-        <w:spacing w:after="0"/>
-        <w:ind w:left="1440"/>
-      </w:pPr>
-      <w:r>
-        <w:t>- Tạo truy xuất file dữ liệu người dùng</w:t>
-      </w:r>
-      <w:r>
-        <w:t xml:space="preserve"> cơ bản (account name, password, user name, role)</w:t>
-      </w:r>
-    </w:p>
-    <w:p>
-      <w:pPr>
-        <w:pStyle w:val="ListParagraph"/>
-        <w:spacing w:after="0"/>
-        <w:ind w:left="1440"/>
-      </w:pPr>
-    </w:p>
-    <w:p>
-      <w:pPr>
-        <w:pStyle w:val="ListParagraph"/>
-        <w:numPr>
-          <w:ilvl w:val="1"/>
-          <w:numId w:val="6"/>
-        </w:numPr>
-        <w:spacing w:after="0"/>
-      </w:pPr>
-      <w:r>
-        <w:t>Tuần 2:</w:t>
-      </w:r>
-    </w:p>
-    <w:p>
-      <w:pPr>
-        <w:pStyle w:val="ListParagraph"/>
-        <w:numPr>
-          <w:ilvl w:val="1"/>
-          <w:numId w:val="6"/>
-        </w:numPr>
-        <w:spacing w:after="0"/>
-      </w:pPr>
-      <w:r>
-        <w:t>Tuần 3:</w:t>
-      </w:r>
-    </w:p>
-    <w:p>
-      <w:pPr>
-        <w:pStyle w:val="ListParagraph"/>
-        <w:numPr>
-          <w:ilvl w:val="1"/>
-          <w:numId w:val="6"/>
-        </w:numPr>
-        <w:spacing w:after="0"/>
-      </w:pPr>
-      <w:r>
-        <w:t>Tuần 4</w:t>
-      </w:r>
-      <w:r>
-        <w:t>:</w:t>
-      </w:r>
-    </w:p>
-    <w:p>
-      <w:pPr>
-        <w:pStyle w:val="ListParagraph"/>
-        <w:numPr>
-          <w:ilvl w:val="0"/>
-          <w:numId w:val="6"/>
-        </w:numPr>
-        <w:spacing w:after="0"/>
-        <w:rPr>
-          <w:b/>
-          <w:bCs/>
-        </w:rPr>
-      </w:pPr>
-      <w:r>
-        <w:rPr>
-          <w:b/>
-          <w:bCs/>
-        </w:rPr>
-        <w:t>Kết quả đạt được</w:t>
-      </w:r>
-    </w:p>
-    <w:p>
-      <w:pPr>
-        <w:pStyle w:val="ListParagraph"/>
-        <w:numPr>
-          <w:ilvl w:val="1"/>
-          <w:numId w:val="6"/>
-        </w:numPr>
-        <w:spacing w:after="0"/>
-      </w:pPr>
-      <w:r>
-        <w:t>Các bản thiết kế</w:t>
-      </w:r>
-    </w:p>
-    <w:p>
-      <w:pPr>
-        <w:pStyle w:val="ListParagraph"/>
-        <w:spacing w:after="0"/>
-        <w:ind w:left="1440"/>
-      </w:pPr>
-      <w:r>
-        <w:t>Loading Screen</w:t>
-      </w:r>
-    </w:p>
-    <w:p>
-      <w:pPr>
-        <w:pStyle w:val="ListParagraph"/>
-        <w:spacing w:after="0"/>
-        <w:ind w:left="1440"/>
-      </w:pPr>
-      <w:r>
-        <w:t>Login window</w:t>
-      </w:r>
-    </w:p>
-    <w:p>
-      <w:pPr>
-        <w:pStyle w:val="ListParagraph"/>
-        <w:spacing w:after="0"/>
-        <w:ind w:left="1440"/>
-      </w:pPr>
-      <w:r>
-        <w:t>Home window</w:t>
-      </w:r>
-    </w:p>
-    <w:p>
-      <w:pPr>
-        <w:pStyle w:val="ListParagraph"/>
-        <w:spacing w:after="0"/>
-        <w:ind w:left="1440"/>
-      </w:pPr>
-      <w:r>
-        <w:t>Profile window</w:t>
-      </w:r>
-    </w:p>
-    <w:p>
-      <w:pPr>
-        <w:pStyle w:val="ListParagraph"/>
-        <w:spacing w:after="0"/>
-        <w:ind w:left="1440"/>
-      </w:pPr>
-      <w:r>
-        <w:t>UML database</w:t>
-      </w:r>
-    </w:p>
-    <w:p>
-      <w:pPr>
-        <w:pStyle w:val="ListParagraph"/>
-        <w:spacing w:after="0"/>
-        <w:ind w:left="1440"/>
       </w:pPr>
       <w:r>
         <w:lastRenderedPageBreak/>
-        <w:t>UML class</w:t>
-      </w:r>
-    </w:p>
-    <w:p>
-      <w:pPr>
-        <w:pStyle w:val="ListParagraph"/>
-        <w:spacing w:after="0"/>
-        <w:ind w:left="1440"/>
-      </w:pPr>
-    </w:p>
-    <w:p>
-      <w:pPr>
-        <w:pStyle w:val="ListParagraph"/>
-        <w:numPr>
-          <w:ilvl w:val="1"/>
-          <w:numId w:val="6"/>
-        </w:numPr>
-        <w:spacing w:after="0"/>
-      </w:pPr>
-      <w:r>
-        <w:t>Sản phẩm cuối cùng</w:t>
-      </w:r>
-    </w:p>
-    <w:p>
-      <w:pPr>
-        <w:pStyle w:val="ListParagraph"/>
-        <w:numPr>
-          <w:ilvl w:val="0"/>
-          <w:numId w:val="6"/>
-        </w:numPr>
-        <w:spacing w:after="0"/>
-      </w:pPr>
-      <w:r>
-        <w:t>Tài liệu tham khảo</w:t>
+        <w:t>Phụ lục: docstring</w:t>
       </w:r>
     </w:p>
     <w:p>
@@ -933,46 +1258,9 @@
         <w:spacing w:after="0"/>
         <w:ind w:left="1080"/>
       </w:pPr>
-      <w:r>
-        <w:t xml:space="preserve">Đề tài NCKH: </w:t>
-      </w:r>
-      <w:hyperlink r:id="rId9" w:history="1">
-        <w:r>
-          <w:rPr>
-            <w:rStyle w:val="Hyperlink"/>
-          </w:rPr>
-          <w:t>https://github.com/hoangm960/Astrae</w:t>
-        </w:r>
-        <w:r>
-          <w:rPr>
-            <w:rStyle w:val="Hyperlink"/>
-          </w:rPr>
-          <w:t>a</w:t>
-        </w:r>
-      </w:hyperlink>
-    </w:p>
-    <w:p>
-      <w:pPr>
-        <w:pStyle w:val="ListParagraph"/>
-        <w:numPr>
-          <w:ilvl w:val="0"/>
-          <w:numId w:val="6"/>
-        </w:numPr>
-        <w:spacing w:after="0"/>
-      </w:pPr>
-      <w:r>
-        <w:t>Phụ lục: docstring</w:t>
-      </w:r>
-    </w:p>
-    <w:p>
-      <w:pPr>
-        <w:pStyle w:val="ListParagraph"/>
-        <w:spacing w:after="0"/>
-        <w:ind w:left="1080"/>
-      </w:pPr>
     </w:p>
     <w:sectPr>
-      <w:footerReference w:type="default" r:id="rId10"/>
+      <w:footerReference w:type="default" r:id="rId15"/>
       <w:pgSz w:w="12240" w:h="15840"/>
       <w:pgMar w:top="1440" w:right="1440" w:bottom="1440" w:left="1440" w:header="720" w:footer="720" w:gutter="0"/>
       <w:pgNumType w:start="1"/>

</xml_diff>